<commit_message>
update test and readme
</commit_message>
<xml_diff>
--- a/examples/files/watermark/word-sample.docx
+++ b/examples/files/watermark/word-sample.docx
@@ -4420,7 +4420,7 @@
       </w:pPr>
     </w:p>
     <w:sectPr>
-      <w:footerReference w:type="default" r:id="rId7"/>
+      <w:headerReference w:type="default" r:id="rId7"/>
       <w:pgSz w:orient="portrait" w:w="12240" w:h="15840"/>
       <w:pgMar w:top="1440" w:right="1440" w:bottom="1440" w:left="1440" w:header="708" w:footer="708" w:gutter="0"/>
       <w:cols w:num="1" w:space="708"/>
@@ -4433,11 +4433,11 @@
 <w:comments xmlns:ve="http://schemas.openxmlformats.org/markup-compatibility/2006" xmlns:o="urn:schemas-microsoft-com:office:office" xmlns:r="http://schemas.openxmlformats.org/officeDocument/2006/relationships" xmlns:m="http://schemas.openxmlformats.org/officeDocument/2006/math" xmlns:v="urn:schemas-microsoft-com:vml" xmlns:wp="http://schemas.openxmlformats.org/drawingml/2006/wordprocessingDrawing" xmlns:w10="urn:schemas-microsoft-com:office:word" xmlns:w="http://schemas.openxmlformats.org/wordprocessingml/2006/main" xmlns:wne="http://schemas.microsoft.com/office/word/2006/wordml"/>
 </file>
 
-<file path=word/footer1.xml><?xml version="1.0" encoding="utf-8"?>
-<w:ftr xmlns:ve="http://schemas.openxmlformats.org/markup-compatibility/2006" xmlns:o="urn:schemas-microsoft-com:office:office" xmlns:r="http://schemas.openxmlformats.org/officeDocument/2006/relationships" xmlns:m="http://schemas.openxmlformats.org/officeDocument/2006/math" xmlns:v="urn:schemas-microsoft-com:vml" xmlns:wp="http://schemas.openxmlformats.org/drawingml/2006/wordprocessingDrawing" xmlns:w10="urn:schemas-microsoft-com:office:word" xmlns:w="http://schemas.openxmlformats.org/wordprocessingml/2006/main" xmlns:wne="http://schemas.microsoft.com/office/word/2006/wordml">
+<file path=word/header1.xml><?xml version="1.0" encoding="utf-8"?>
+<w:hdr xmlns:ve="http://schemas.openxmlformats.org/markup-compatibility/2006" xmlns:o="urn:schemas-microsoft-com:office:office" xmlns:r="http://schemas.openxmlformats.org/officeDocument/2006/relationships" xmlns:m="http://schemas.openxmlformats.org/officeDocument/2006/math" xmlns:v="urn:schemas-microsoft-com:vml" xmlns:wp="http://schemas.openxmlformats.org/drawingml/2006/wordprocessingDrawing" xmlns:w10="urn:schemas-microsoft-com:office:word" xmlns:w="http://schemas.openxmlformats.org/wordprocessingml/2006/main" xmlns:wne="http://schemas.microsoft.com/office/word/2006/wordml">
   <w:p>
     <w:pPr>
-      <w:jc w:val="right"/>
+      <w:jc w:val="left"/>
     </w:pPr>
     <w:r>
       <w:rPr>
@@ -4445,16 +4445,16 @@
         <w:sz w:val="20"/>
         <w:szCs w:val="20"/>
       </w:rPr>
-      <w:t xml:space="preserve">Last update on 11/03/2021</w:t>
+      <w:t xml:space="preserve">Last update on 03/07/2022</w:t>
     </w:r>
   </w:p>
-</w:ftr>
+</w:hdr>
 </file>
 
 <file path=word/numbering.xml><?xml version="1.0" encoding="utf-8"?>
 <w:numbering xmlns:ve="http://schemas.openxmlformats.org/markup-compatibility/2006" xmlns:o="urn:schemas-microsoft-com:office:office" xmlns:r="http://schemas.openxmlformats.org/officeDocument/2006/relationships" xmlns:m="http://schemas.openxmlformats.org/officeDocument/2006/math" xmlns:v="urn:schemas-microsoft-com:vml" xmlns:wp="http://schemas.openxmlformats.org/drawingml/2006/wordprocessingDrawing" xmlns:w10="urn:schemas-microsoft-com:office:word" xmlns:w="http://schemas.openxmlformats.org/wordprocessingml/2006/main" xmlns:wne="http://schemas.microsoft.com/office/word/2006/wordml">
   <w:abstractNum w:abstractNumId="1">
-    <w:nsid w:val="7978D95B"/>
+    <w:nsid w:val="FA72F2F0"/>
     <w:multiLevelType w:val="hybridMultilevel"/>
     <w:lvl w:ilvl="0">
       <w:start w:val="1"/>

</xml_diff>